<commit_message>
finish Report docx + pdf
</commit_message>
<xml_diff>
--- a/HW6/Report.docx
+++ b/HW6/Report.docx
@@ -150,7 +150,7 @@
         <w:ind w:firstLineChars="200" w:firstLine="480"/>
         <w:contextualSpacing/>
         <w:rPr>
-          <w:rFonts w:ascii="微軟正黑體" w:eastAsia="微軟正黑體" w:hAnsi="微軟正黑體" w:cs="華康中黑體(P)" w:hint="eastAsia"/>
+          <w:rFonts w:ascii="微軟正黑體" w:eastAsia="微軟正黑體" w:hAnsi="微軟正黑體" w:cs="華康中黑體(P)"/>
           <w:sz w:val="24"/>
           <w:szCs w:val="24"/>
         </w:rPr>
@@ -756,7 +756,15 @@
           <w:sz w:val="24"/>
           <w:szCs w:val="24"/>
         </w:rPr>
-        <w:t>從表格中可以發現：</w:t>
+        <w:t>從實驗結果</w:t>
+      </w:r>
+      <w:r>
+        <w:rPr>
+          <w:rFonts w:ascii="微軟正黑體" w:eastAsia="微軟正黑體" w:hAnsi="微軟正黑體" w:cs="華康中黑體(P)" w:hint="eastAsia"/>
+          <w:sz w:val="24"/>
+          <w:szCs w:val="24"/>
+        </w:rPr>
+        <w:t>可以發現：</w:t>
       </w:r>
       <w:r>
         <w:rPr>
@@ -915,7 +923,7 @@
         <w:ind w:firstLineChars="200" w:firstLine="480"/>
         <w:contextualSpacing/>
         <w:rPr>
-          <w:rFonts w:ascii="微軟正黑體" w:eastAsia="微軟正黑體" w:hAnsi="微軟正黑體" w:cs="華康中黑體(P)" w:hint="eastAsia"/>
+          <w:rFonts w:ascii="微軟正黑體" w:eastAsia="微軟正黑體" w:hAnsi="微軟正黑體" w:cs="華康中黑體(P)"/>
           <w:sz w:val="24"/>
           <w:szCs w:val="24"/>
         </w:rPr>
@@ -1080,7 +1088,15 @@
           <w:szCs w:val="24"/>
         </w:rPr>
         <w:lastRenderedPageBreak/>
-        <w:t>而當</w:t>
+        <w:t>其中，</w:t>
+      </w:r>
+      <w:r>
+        <w:rPr>
+          <w:rFonts w:ascii="微軟正黑體" w:eastAsia="微軟正黑體" w:hAnsi="微軟正黑體" w:cs="華康中黑體(P)" w:hint="eastAsia"/>
+          <w:sz w:val="24"/>
+          <w:szCs w:val="24"/>
+        </w:rPr>
+        <w:t>當</w:t>
       </w:r>
       <w:r>
         <w:rPr>
@@ -1169,6 +1185,14 @@
           <w:szCs w:val="24"/>
         </w:rPr>
         <w:t>MSE</w:t>
+      </w:r>
+      <w:r>
+        <w:rPr>
+          <w:rFonts w:ascii="微軟正黑體" w:eastAsia="微軟正黑體" w:hAnsi="微軟正黑體" w:cs="華康中黑體(P)" w:hint="eastAsia"/>
+          <w:sz w:val="24"/>
+          <w:szCs w:val="24"/>
+        </w:rPr>
+        <w:t>只</w:t>
       </w:r>
       <w:r>
         <w:rPr>
@@ -1327,7 +1351,15 @@
           <w:sz w:val="24"/>
           <w:szCs w:val="24"/>
         </w:rPr>
-        <w:t>。而當latent dimension</w:t>
+        <w:t>。相反的，</w:t>
+      </w:r>
+      <w:r>
+        <w:rPr>
+          <w:rFonts w:ascii="微軟正黑體" w:eastAsia="微軟正黑體" w:hAnsi="微軟正黑體" w:cs="華康中黑體(P)" w:hint="eastAsia"/>
+          <w:sz w:val="24"/>
+          <w:szCs w:val="24"/>
+        </w:rPr>
+        <w:t>當latent dimension</w:t>
       </w:r>
       <w:r>
         <w:rPr>
@@ -1458,18 +1490,18 @@
         <w:ind w:firstLineChars="200" w:firstLine="480"/>
         <w:contextualSpacing/>
         <w:rPr>
-          <w:rFonts w:ascii="微軟正黑體" w:eastAsia="微軟正黑體" w:hAnsi="微軟正黑體" w:cs="華康中黑體(P)" w:hint="eastAsia"/>
-          <w:sz w:val="24"/>
-          <w:szCs w:val="24"/>
-        </w:rPr>
-      </w:pPr>
-      <w:r>
-        <w:rPr>
-          <w:rFonts w:ascii="微軟正黑體" w:eastAsia="微軟正黑體" w:hAnsi="微軟正黑體" w:cs="華康中黑體(P)" w:hint="eastAsia"/>
-          <w:sz w:val="24"/>
-          <w:szCs w:val="24"/>
-        </w:rPr>
-        <w:t>為了方便比較，我</w:t>
+          <w:rFonts w:ascii="微軟正黑體" w:eastAsia="微軟正黑體" w:hAnsi="微軟正黑體" w:cs="華康中黑體(P)"/>
+          <w:sz w:val="24"/>
+          <w:szCs w:val="24"/>
+        </w:rPr>
+      </w:pPr>
+      <w:r>
+        <w:rPr>
+          <w:rFonts w:ascii="微軟正黑體" w:eastAsia="微軟正黑體" w:hAnsi="微軟正黑體" w:cs="華康中黑體(P)" w:hint="eastAsia"/>
+          <w:sz w:val="24"/>
+          <w:szCs w:val="24"/>
+        </w:rPr>
+        <w:t>我</w:t>
       </w:r>
       <w:r>
         <w:rPr>
@@ -1493,41 +1525,79 @@
           <w:sz w:val="24"/>
           <w:szCs w:val="24"/>
         </w:rPr>
-        <w:t>都各別加上bias</w:t>
-      </w:r>
-      <w:r>
-        <w:rPr>
-          <w:rFonts w:ascii="微軟正黑體" w:eastAsia="微軟正黑體" w:hAnsi="微軟正黑體" w:cs="華康中黑體(P)" w:hint="eastAsia"/>
-          <w:sz w:val="24"/>
-          <w:szCs w:val="24"/>
-        </w:rPr>
-        <w:t>。</w:t>
-      </w:r>
-    </w:p>
-    <w:p>
-      <w:pPr>
-        <w:pStyle w:val="a5"/>
-        <w:widowControl w:val="0"/>
-        <w:numPr>
-          <w:ilvl w:val="0"/>
-          <w:numId w:val="5"/>
-        </w:numPr>
-        <w:spacing w:before="100" w:line="240" w:lineRule="auto"/>
-        <w:ind w:leftChars="0"/>
-        <w:contextualSpacing/>
-        <w:rPr>
-          <w:rFonts w:ascii="微軟正黑體" w:eastAsia="微軟正黑體" w:hAnsi="微軟正黑體" w:cs="華康中黑體(P)"/>
-          <w:sz w:val="24"/>
-          <w:szCs w:val="24"/>
-        </w:rPr>
-      </w:pPr>
-      <w:r>
-        <w:rPr>
-          <w:rFonts w:ascii="微軟正黑體" w:eastAsia="微軟正黑體" w:hAnsi="微軟正黑體" w:cs="華康中黑體(P)" w:hint="eastAsia"/>
-          <w:sz w:val="24"/>
-          <w:szCs w:val="24"/>
-        </w:rPr>
-        <w:t>實驗結果</w:t>
+        <w:t>都個別加上bias</w:t>
+      </w:r>
+      <w:r>
+        <w:rPr>
+          <w:rFonts w:ascii="微軟正黑體" w:eastAsia="微軟正黑體" w:hAnsi="微軟正黑體" w:cs="華康中黑體(P)" w:hint="eastAsia"/>
+          <w:sz w:val="24"/>
+          <w:szCs w:val="24"/>
+        </w:rPr>
+        <w:t>，</w:t>
+      </w:r>
+      <w:r>
+        <w:rPr>
+          <w:rFonts w:ascii="微軟正黑體" w:eastAsia="微軟正黑體" w:hAnsi="微軟正黑體" w:cs="華康中黑體(P)" w:hint="eastAsia"/>
+          <w:sz w:val="24"/>
+          <w:szCs w:val="24"/>
+        </w:rPr>
+        <w:t>都</w:t>
+      </w:r>
+      <w:r>
+        <w:rPr>
+          <w:rFonts w:ascii="微軟正黑體" w:eastAsia="微軟正黑體" w:hAnsi="微軟正黑體" w:cs="華康中黑體(P)"/>
+          <w:sz w:val="24"/>
+          <w:szCs w:val="24"/>
+        </w:rPr>
+        <w:t>使用</w:t>
+      </w:r>
+      <w:r>
+        <w:rPr>
+          <w:rFonts w:ascii="微軟正黑體" w:eastAsia="微軟正黑體" w:hAnsi="微軟正黑體" w:cs="華康中黑體(P)" w:hint="eastAsia"/>
+          <w:sz w:val="24"/>
+          <w:szCs w:val="24"/>
+        </w:rPr>
+        <w:t>相同</w:t>
+      </w:r>
+      <w:r>
+        <w:rPr>
+          <w:rFonts w:ascii="微軟正黑體" w:eastAsia="微軟正黑體" w:hAnsi="微軟正黑體" w:cs="華康中黑體(P)"/>
+          <w:sz w:val="24"/>
+          <w:szCs w:val="24"/>
+        </w:rPr>
+        <w:t>的</w:t>
+      </w:r>
+      <w:r>
+        <w:rPr>
+          <w:rFonts w:ascii="微軟正黑體" w:eastAsia="微軟正黑體" w:hAnsi="微軟正黑體" w:cs="華康中黑體(P)" w:hint="eastAsia"/>
+          <w:sz w:val="24"/>
+          <w:szCs w:val="24"/>
+        </w:rPr>
+        <w:t>m</w:t>
+      </w:r>
+      <w:r>
+        <w:rPr>
+          <w:rFonts w:ascii="微軟正黑體" w:eastAsia="微軟正黑體" w:hAnsi="微軟正黑體" w:cs="華康中黑體(P)"/>
+          <w:sz w:val="24"/>
+          <w:szCs w:val="24"/>
+        </w:rPr>
+        <w:t>odel，並切validation set</w:t>
+      </w:r>
+      <w:r>
+        <w:rPr>
+          <w:rFonts w:ascii="微軟正黑體" w:eastAsia="微軟正黑體" w:hAnsi="微軟正黑體" w:cs="華康中黑體(P)" w:hint="eastAsia"/>
+          <w:sz w:val="24"/>
+          <w:szCs w:val="24"/>
+        </w:rPr>
+        <w:t>，而且</w:t>
+      </w:r>
+      <w:r>
+        <w:rPr>
+          <w:rFonts w:ascii="微軟正黑體" w:eastAsia="微軟正黑體" w:hAnsi="微軟正黑體" w:cs="華康中黑體(P)"/>
+          <w:sz w:val="24"/>
+          <w:szCs w:val="24"/>
+        </w:rPr>
+        <w:t>save best來測試。</w:t>
       </w:r>
     </w:p>
     <w:p>
@@ -1544,91 +1614,6 @@
       </w:pPr>
       <w:r>
         <w:rPr>
-          <w:rFonts w:ascii="微軟正黑體" w:eastAsia="微軟正黑體" w:hAnsi="微軟正黑體" w:cs="華康中黑體(P)"/>
-          <w:sz w:val="24"/>
-          <w:szCs w:val="24"/>
-        </w:rPr>
-        <w:t>我</w:t>
-      </w:r>
-      <w:r>
-        <w:rPr>
-          <w:rFonts w:ascii="微軟正黑體" w:eastAsia="微軟正黑體" w:hAnsi="微軟正黑體" w:cs="華康中黑體(P)" w:hint="eastAsia"/>
-          <w:sz w:val="24"/>
-          <w:szCs w:val="24"/>
-        </w:rPr>
-        <w:t>都</w:t>
-      </w:r>
-      <w:r>
-        <w:rPr>
-          <w:rFonts w:ascii="微軟正黑體" w:eastAsia="微軟正黑體" w:hAnsi="微軟正黑體" w:cs="華康中黑體(P)"/>
-          <w:sz w:val="24"/>
-          <w:szCs w:val="24"/>
-        </w:rPr>
-        <w:t>使用</w:t>
-      </w:r>
-      <w:r>
-        <w:rPr>
-          <w:rFonts w:ascii="微軟正黑體" w:eastAsia="微軟正黑體" w:hAnsi="微軟正黑體" w:cs="華康中黑體(P)" w:hint="eastAsia"/>
-          <w:sz w:val="24"/>
-          <w:szCs w:val="24"/>
-        </w:rPr>
-        <w:t>相同</w:t>
-      </w:r>
-      <w:r>
-        <w:rPr>
-          <w:rFonts w:ascii="微軟正黑體" w:eastAsia="微軟正黑體" w:hAnsi="微軟正黑體" w:cs="華康中黑體(P)"/>
-          <w:sz w:val="24"/>
-          <w:szCs w:val="24"/>
-        </w:rPr>
-        <w:t>的</w:t>
-      </w:r>
-      <w:r>
-        <w:rPr>
-          <w:rFonts w:ascii="微軟正黑體" w:eastAsia="微軟正黑體" w:hAnsi="微軟正黑體" w:cs="華康中黑體(P)" w:hint="eastAsia"/>
-          <w:sz w:val="24"/>
-          <w:szCs w:val="24"/>
-        </w:rPr>
-        <w:t>m</w:t>
-      </w:r>
-      <w:r>
-        <w:rPr>
-          <w:rFonts w:ascii="微軟正黑體" w:eastAsia="微軟正黑體" w:hAnsi="微軟正黑體" w:cs="華康中黑體(P)"/>
-          <w:sz w:val="24"/>
-          <w:szCs w:val="24"/>
-        </w:rPr>
-        <w:t>odel，並切validation set</w:t>
-      </w:r>
-      <w:r>
-        <w:rPr>
-          <w:rFonts w:ascii="微軟正黑體" w:eastAsia="微軟正黑體" w:hAnsi="微軟正黑體" w:cs="華康中黑體(P)" w:hint="eastAsia"/>
-          <w:sz w:val="24"/>
-          <w:szCs w:val="24"/>
-        </w:rPr>
-        <w:t>，而且</w:t>
-      </w:r>
-      <w:r>
-        <w:rPr>
-          <w:rFonts w:ascii="微軟正黑體" w:eastAsia="微軟正黑體" w:hAnsi="微軟正黑體" w:cs="華康中黑體(P)"/>
-          <w:sz w:val="24"/>
-          <w:szCs w:val="24"/>
-        </w:rPr>
-        <w:t>save best來測試。</w:t>
-      </w:r>
-    </w:p>
-    <w:p>
-      <w:pPr>
-        <w:widowControl w:val="0"/>
-        <w:spacing w:before="100" w:line="240" w:lineRule="auto"/>
-        <w:ind w:firstLineChars="200" w:firstLine="480"/>
-        <w:contextualSpacing/>
-        <w:rPr>
-          <w:rFonts w:ascii="微軟正黑體" w:eastAsia="微軟正黑體" w:hAnsi="微軟正黑體" w:cs="華康中黑體(P)"/>
-          <w:sz w:val="24"/>
-          <w:szCs w:val="24"/>
-        </w:rPr>
-      </w:pPr>
-      <w:r>
-        <w:rPr>
           <w:rFonts w:ascii="微軟正黑體" w:eastAsia="微軟正黑體" w:hAnsi="微軟正黑體" w:cs="華康中黑體(P)" w:hint="eastAsia"/>
           <w:sz w:val="24"/>
           <w:szCs w:val="24"/>
@@ -1641,7 +1626,23 @@
           <w:sz w:val="24"/>
           <w:szCs w:val="24"/>
         </w:rPr>
-        <w:t>結果如下表：</w:t>
+        <w:t>結果如下表</w:t>
+      </w:r>
+      <w:r>
+        <w:rPr>
+          <w:rFonts w:ascii="微軟正黑體" w:eastAsia="微軟正黑體" w:hAnsi="微軟正黑體" w:cs="華康中黑體(P)" w:hint="eastAsia"/>
+          <w:sz w:val="24"/>
+          <w:szCs w:val="24"/>
+        </w:rPr>
+        <w:t>所示</w:t>
+      </w:r>
+      <w:r>
+        <w:rPr>
+          <w:rFonts w:ascii="微軟正黑體" w:eastAsia="微軟正黑體" w:hAnsi="微軟正黑體" w:cs="華康中黑體(P)" w:hint="eastAsia"/>
+          <w:sz w:val="24"/>
+          <w:szCs w:val="24"/>
+        </w:rPr>
+        <w:t>：</w:t>
       </w:r>
     </w:p>
     <w:tbl>
@@ -1908,7 +1909,15 @@
           <w:sz w:val="24"/>
           <w:szCs w:val="24"/>
         </w:rPr>
-        <w:t>從表格中可以發現：沒有加上</w:t>
+        <w:t>從實驗結果</w:t>
+      </w:r>
+      <w:r>
+        <w:rPr>
+          <w:rFonts w:ascii="微軟正黑體" w:eastAsia="微軟正黑體" w:hAnsi="微軟正黑體" w:cs="華康中黑體(P)" w:hint="eastAsia"/>
+          <w:sz w:val="24"/>
+          <w:szCs w:val="24"/>
+        </w:rPr>
+        <w:t>可以發現：沒有加上</w:t>
       </w:r>
       <w:r>
         <w:rPr>
@@ -2010,7 +2019,23 @@
           <w:sz w:val="24"/>
           <w:szCs w:val="24"/>
         </w:rPr>
-        <w:t>我把user的embedding和movie的embedding接在一起，再使用D</w:t>
+        <w:t>我把user的embedding和movie的embedding接在一起，</w:t>
+      </w:r>
+      <w:r>
+        <w:rPr>
+          <w:rFonts w:ascii="微軟正黑體" w:eastAsia="微軟正黑體" w:hAnsi="微軟正黑體" w:cs="華康中黑體(P)" w:hint="eastAsia"/>
+          <w:sz w:val="24"/>
+          <w:szCs w:val="24"/>
+        </w:rPr>
+        <w:t>作為</w:t>
+      </w:r>
+      <w:r>
+        <w:rPr>
+          <w:rFonts w:ascii="微軟正黑體" w:eastAsia="微軟正黑體" w:hAnsi="微軟正黑體" w:cs="華康中黑體(P)" w:hint="eastAsia"/>
+          <w:sz w:val="24"/>
+          <w:szCs w:val="24"/>
+        </w:rPr>
+        <w:t>D</w:t>
       </w:r>
       <w:r>
         <w:rPr>
@@ -2026,23 +2051,39 @@
           <w:sz w:val="24"/>
           <w:szCs w:val="24"/>
         </w:rPr>
-        <w:t>來</w:t>
-      </w:r>
-      <w:r>
-        <w:rPr>
-          <w:rFonts w:ascii="微軟正黑體" w:eastAsia="微軟正黑體" w:hAnsi="微軟正黑體" w:cs="華康中黑體(P)" w:hint="eastAsia"/>
-          <w:sz w:val="24"/>
-          <w:szCs w:val="24"/>
-        </w:rPr>
-        <w:t>實</w:t>
-      </w:r>
-      <w:r>
-        <w:rPr>
-          <w:rFonts w:ascii="微軟正黑體" w:eastAsia="微軟正黑體" w:hAnsi="微軟正黑體" w:cs="華康中黑體(P)" w:hint="eastAsia"/>
-          <w:sz w:val="24"/>
-          <w:szCs w:val="24"/>
-        </w:rPr>
-        <w:t>作</w:t>
+        <w:t>的input，</w:t>
+      </w:r>
+      <w:r>
+        <w:rPr>
+          <w:rFonts w:ascii="微軟正黑體" w:eastAsia="微軟正黑體" w:hAnsi="微軟正黑體" w:cs="華康中黑體(P)" w:hint="eastAsia"/>
+          <w:sz w:val="24"/>
+          <w:szCs w:val="24"/>
+        </w:rPr>
+        <w:t>並且設定output的結果</w:t>
+      </w:r>
+      <w:r>
+        <w:rPr>
+          <w:rFonts w:ascii="微軟正黑體" w:eastAsia="微軟正黑體" w:hAnsi="微軟正黑體" w:cs="華康中黑體(P)" w:hint="eastAsia"/>
+          <w:sz w:val="24"/>
+          <w:szCs w:val="24"/>
+        </w:rPr>
+        <w:t>直接</w:t>
+      </w:r>
+      <w:r>
+        <w:rPr>
+          <w:rFonts w:ascii="微軟正黑體" w:eastAsia="微軟正黑體" w:hAnsi="微軟正黑體" w:cs="華康中黑體(P)" w:hint="eastAsia"/>
+          <w:sz w:val="24"/>
+          <w:szCs w:val="24"/>
+        </w:rPr>
+        <w:t>是predict的</w:t>
+      </w:r>
+      <w:r>
+        <w:rPr>
+          <w:rFonts w:ascii="微軟正黑體" w:eastAsia="微軟正黑體" w:hAnsi="微軟正黑體" w:cs="華康中黑體(P)" w:hint="eastAsia"/>
+          <w:sz w:val="24"/>
+          <w:szCs w:val="24"/>
+        </w:rPr>
+        <w:t>rating</w:t>
       </w:r>
       <w:r>
         <w:rPr>
@@ -2100,7 +2141,7 @@
             <v:path o:extrusionok="f" gradientshapeok="t" o:connecttype="rect"/>
             <o:lock v:ext="edit" aspectratio="t"/>
           </v:shapetype>
-          <v:shape id="_x0000_i1034" type="#_x0000_t75" style="width:245.4pt;height:475.8pt">
+          <v:shape id="_x0000_i1045" type="#_x0000_t75" style="width:4in;height:345.6pt">
             <v:imagedata r:id="rId8" o:title="2017 ML hw6 dnn model"/>
           </v:shape>
         </w:pict>
@@ -2430,8 +2471,7 @@
               <w:cnfStyle w:val="000000000000" w:firstRow="0" w:lastRow="0" w:firstColumn="0" w:lastColumn="0" w:oddVBand="0" w:evenVBand="0" w:oddHBand="0" w:evenHBand="0" w:firstRowFirstColumn="0" w:firstRowLastColumn="0" w:lastRowFirstColumn="0" w:lastRowLastColumn="0"/>
               <w:rPr>
                 <w:rFonts w:ascii="微軟正黑體" w:eastAsia="微軟正黑體" w:hAnsi="微軟正黑體" w:cs="華康中黑體(P)"/>
-                <w:b/>
-                <w:color w:val="FF0000"/>
+                <w:color w:val="auto"/>
                 <w:sz w:val="24"/>
                 <w:szCs w:val="24"/>
               </w:rPr>
@@ -2439,42 +2479,11 @@
             <w:r>
               <w:rPr>
                 <w:rFonts w:ascii="微軟正黑體" w:eastAsia="微軟正黑體" w:hAnsi="微軟正黑體" w:cs="華康中黑體(P)" w:hint="eastAsia"/>
-                <w:b/>
-                <w:color w:val="FF0000"/>
+                <w:color w:val="auto"/>
                 <w:sz w:val="24"/>
                 <w:szCs w:val="24"/>
               </w:rPr>
               <w:t>0.84909</w:t>
-            </w:r>
-            <w:r>
-              <w:rPr>
-                <w:rFonts w:ascii="微軟正黑體" w:eastAsia="微軟正黑體" w:hAnsi="微軟正黑體" w:cs="華康中黑體(P)"/>
-                <w:b/>
-                <w:color w:val="auto"/>
-                <w:sz w:val="24"/>
-                <w:szCs w:val="24"/>
-              </w:rPr>
-              <w:t>(</w:t>
-            </w:r>
-            <w:r>
-              <w:rPr>
-                <w:rFonts w:ascii="微軟正黑體" w:eastAsia="微軟正黑體" w:hAnsi="微軟正黑體" w:cs="華康中黑體(P)" w:hint="eastAsia"/>
-                <w:b/>
-                <w:color w:val="auto"/>
-                <w:sz w:val="24"/>
-                <w:szCs w:val="24"/>
-              </w:rPr>
-              <w:t>勝</w:t>
-            </w:r>
-            <w:r>
-              <w:rPr>
-                <w:rFonts w:ascii="微軟正黑體" w:eastAsia="微軟正黑體" w:hAnsi="微軟正黑體" w:cs="華康中黑體(P)"/>
-                <w:b/>
-                <w:color w:val="auto"/>
-                <w:sz w:val="24"/>
-                <w:szCs w:val="24"/>
-              </w:rPr>
-              <w:t>)</w:t>
             </w:r>
           </w:p>
         </w:tc>
@@ -2499,6 +2508,8 @@
             <w:r>
               <w:rPr>
                 <w:rFonts w:ascii="微軟正黑體" w:eastAsia="微軟正黑體" w:hAnsi="微軟正黑體" w:cs="華康中黑體(P)" w:hint="eastAsia"/>
+                <w:b/>
+                <w:color w:val="FF0000"/>
                 <w:sz w:val="24"/>
                 <w:szCs w:val="24"/>
               </w:rPr>
@@ -2507,18 +2518,42 @@
             <w:r>
               <w:rPr>
                 <w:rFonts w:ascii="微軟正黑體" w:eastAsia="微軟正黑體" w:hAnsi="微軟正黑體" w:cs="華康中黑體(P)"/>
-                <w:sz w:val="24"/>
-                <w:szCs w:val="24"/>
-              </w:rPr>
-              <w:t>5</w:t>
+                <w:b/>
+                <w:color w:val="FF0000"/>
+                <w:sz w:val="24"/>
+                <w:szCs w:val="24"/>
+              </w:rPr>
+              <w:t>4847</w:t>
             </w:r>
             <w:r>
               <w:rPr>
                 <w:rFonts w:ascii="微軟正黑體" w:eastAsia="微軟正黑體" w:hAnsi="微軟正黑體" w:cs="華康中黑體(P)"/>
-                <w:sz w:val="24"/>
-                <w:szCs w:val="24"/>
-              </w:rPr>
-              <w:t>146</w:t>
+                <w:b/>
+                <w:color w:val="auto"/>
+                <w:sz w:val="24"/>
+                <w:szCs w:val="24"/>
+              </w:rPr>
+              <w:t>(</w:t>
+            </w:r>
+            <w:r>
+              <w:rPr>
+                <w:rFonts w:ascii="微軟正黑體" w:eastAsia="微軟正黑體" w:hAnsi="微軟正黑體" w:cs="華康中黑體(P)" w:hint="eastAsia"/>
+                <w:b/>
+                <w:color w:val="auto"/>
+                <w:sz w:val="24"/>
+                <w:szCs w:val="24"/>
+              </w:rPr>
+              <w:t>勝</w:t>
+            </w:r>
+            <w:r>
+              <w:rPr>
+                <w:rFonts w:ascii="微軟正黑體" w:eastAsia="微軟正黑體" w:hAnsi="微軟正黑體" w:cs="華康中黑體(P)"/>
+                <w:b/>
+                <w:color w:val="auto"/>
+                <w:sz w:val="24"/>
+                <w:szCs w:val="24"/>
+              </w:rPr>
+              <w:t>)</w:t>
             </w:r>
           </w:p>
         </w:tc>
@@ -2550,15 +2585,15 @@
           <w:sz w:val="24"/>
           <w:szCs w:val="24"/>
         </w:rPr>
-        <w:t>使用M</w:t>
-      </w:r>
-      <w:r>
-        <w:rPr>
-          <w:rFonts w:ascii="微軟正黑體" w:eastAsia="微軟正黑體" w:hAnsi="微軟正黑體" w:cs="華康中黑體(P)"/>
-          <w:sz w:val="24"/>
-          <w:szCs w:val="24"/>
-        </w:rPr>
-        <w:t>F</w:t>
+        <w:t>使用</w:t>
+      </w:r>
+      <w:r>
+        <w:rPr>
+          <w:rFonts w:ascii="微軟正黑體" w:eastAsia="微軟正黑體" w:hAnsi="微軟正黑體" w:cs="華康中黑體(P)"/>
+          <w:sz w:val="24"/>
+          <w:szCs w:val="24"/>
+        </w:rPr>
+        <w:t>DNN</w:t>
       </w:r>
       <w:r>
         <w:rPr>
@@ -2575,6 +2610,40 @@
           <w:szCs w:val="24"/>
         </w:rPr>
         <w:t>的。</w:t>
+      </w:r>
+    </w:p>
+    <w:p>
+      <w:pPr>
+        <w:pStyle w:val="a5"/>
+        <w:widowControl w:val="0"/>
+        <w:numPr>
+          <w:ilvl w:val="0"/>
+          <w:numId w:val="5"/>
+        </w:numPr>
+        <w:spacing w:before="100" w:line="240" w:lineRule="auto"/>
+        <w:ind w:leftChars="0"/>
+        <w:contextualSpacing/>
+        <w:rPr>
+          <w:rFonts w:ascii="微軟正黑體" w:eastAsia="微軟正黑體" w:hAnsi="微軟正黑體" w:cs="華康中黑體(P)"/>
+          <w:sz w:val="24"/>
+          <w:szCs w:val="24"/>
+        </w:rPr>
+      </w:pPr>
+      <w:r>
+        <w:rPr>
+          <w:rFonts w:ascii="微軟正黑體" w:eastAsia="微軟正黑體" w:hAnsi="微軟正黑體" w:cs="華康中黑體(P)" w:hint="eastAsia"/>
+          <w:sz w:val="24"/>
+          <w:szCs w:val="24"/>
+        </w:rPr>
+        <w:t>推測</w:t>
+      </w:r>
+      <w:r>
+        <w:rPr>
+          <w:rFonts w:ascii="微軟正黑體" w:eastAsia="微軟正黑體" w:hAnsi="微軟正黑體" w:cs="華康中黑體(P)"/>
+          <w:sz w:val="24"/>
+          <w:szCs w:val="24"/>
+        </w:rPr>
+        <w:t>原因</w:t>
       </w:r>
     </w:p>
     <w:p>
@@ -2584,7 +2653,92 @@
         <w:ind w:firstLineChars="200" w:firstLine="480"/>
         <w:contextualSpacing/>
         <w:rPr>
-          <w:rFonts w:ascii="微軟正黑體" w:eastAsia="微軟正黑體" w:hAnsi="微軟正黑體" w:cs="華康中黑體(P)"/>
+          <w:rFonts w:ascii="微軟正黑體" w:eastAsia="微軟正黑體" w:hAnsi="微軟正黑體" w:cs="華康中黑體(P)" w:hint="eastAsia"/>
+          <w:sz w:val="24"/>
+          <w:szCs w:val="24"/>
+        </w:rPr>
+      </w:pPr>
+      <w:r>
+        <w:rPr>
+          <w:rFonts w:ascii="微軟正黑體" w:eastAsia="微軟正黑體" w:hAnsi="微軟正黑體" w:cs="華康中黑體(P)" w:hint="eastAsia"/>
+          <w:sz w:val="24"/>
+          <w:szCs w:val="24"/>
+        </w:rPr>
+        <w:t>會有這樣的結果的原因</w:t>
+      </w:r>
+      <w:r>
+        <w:rPr>
+          <w:rFonts w:ascii="微軟正黑體" w:eastAsia="微軟正黑體" w:hAnsi="微軟正黑體" w:cs="華康中黑體(P)" w:hint="eastAsia"/>
+          <w:sz w:val="24"/>
+          <w:szCs w:val="24"/>
+        </w:rPr>
+        <w:t>是因為</w:t>
+      </w:r>
+      <w:r>
+        <w:rPr>
+          <w:rFonts w:ascii="微軟正黑體" w:eastAsia="微軟正黑體" w:hAnsi="微軟正黑體" w:cs="華康中黑體(P)" w:hint="eastAsia"/>
+          <w:sz w:val="24"/>
+          <w:szCs w:val="24"/>
+        </w:rPr>
+        <w:t>：</w:t>
+      </w:r>
+      <w:r>
+        <w:rPr>
+          <w:rFonts w:ascii="微軟正黑體" w:eastAsia="微軟正黑體" w:hAnsi="微軟正黑體" w:cs="華康中黑體(P)" w:hint="eastAsia"/>
+          <w:sz w:val="24"/>
+          <w:szCs w:val="24"/>
+        </w:rPr>
+        <w:t>DNN的model</w:t>
+      </w:r>
+      <w:r>
+        <w:rPr>
+          <w:rFonts w:ascii="微軟正黑體" w:eastAsia="微軟正黑體" w:hAnsi="微軟正黑體" w:cs="華康中黑體(P)" w:hint="eastAsia"/>
+          <w:sz w:val="24"/>
+          <w:szCs w:val="24"/>
+        </w:rPr>
+        <w:t>其實包含了MF的model</w:t>
+      </w:r>
+      <w:r>
+        <w:rPr>
+          <w:rFonts w:ascii="微軟正黑體" w:eastAsia="微軟正黑體" w:hAnsi="微軟正黑體" w:cs="華康中黑體(P)" w:hint="eastAsia"/>
+          <w:sz w:val="24"/>
+          <w:szCs w:val="24"/>
+        </w:rPr>
+        <w:t>，所以DNN的結果至少</w:t>
+      </w:r>
+      <w:r>
+        <w:rPr>
+          <w:rFonts w:ascii="微軟正黑體" w:eastAsia="微軟正黑體" w:hAnsi="微軟正黑體" w:cs="華康中黑體(P)" w:hint="eastAsia"/>
+          <w:sz w:val="24"/>
+          <w:szCs w:val="24"/>
+        </w:rPr>
+        <w:t>會</w:t>
+      </w:r>
+      <w:r>
+        <w:rPr>
+          <w:rFonts w:ascii="微軟正黑體" w:eastAsia="微軟正黑體" w:hAnsi="微軟正黑體" w:cs="華康中黑體(P)" w:hint="eastAsia"/>
+          <w:sz w:val="24"/>
+          <w:szCs w:val="24"/>
+        </w:rPr>
+        <w:t>和MF一樣或更好</w:t>
+      </w:r>
+      <w:r>
+        <w:rPr>
+          <w:rFonts w:ascii="微軟正黑體" w:eastAsia="微軟正黑體" w:hAnsi="微軟正黑體" w:cs="華康中黑體(P)" w:hint="eastAsia"/>
+          <w:sz w:val="24"/>
+          <w:szCs w:val="24"/>
+        </w:rPr>
+        <w:t>。</w:t>
+      </w:r>
+    </w:p>
+    <w:p>
+      <w:pPr>
+        <w:widowControl w:val="0"/>
+        <w:spacing w:before="100" w:line="240" w:lineRule="auto"/>
+        <w:ind w:firstLineChars="200" w:firstLine="480"/>
+        <w:contextualSpacing/>
+        <w:rPr>
+          <w:rFonts w:ascii="微軟正黑體" w:eastAsia="微軟正黑體" w:hAnsi="微軟正黑體" w:cs="華康中黑體(P)" w:hint="eastAsia"/>
           <w:sz w:val="24"/>
           <w:szCs w:val="24"/>
         </w:rPr>
@@ -2623,6 +2777,470 @@
         <w:ind w:firstLineChars="200" w:firstLine="480"/>
         <w:contextualSpacing/>
         <w:rPr>
+          <w:rFonts w:ascii="微軟正黑體" w:eastAsia="微軟正黑體" w:hAnsi="微軟正黑體" w:cs="華康中黑體(P)"/>
+          <w:sz w:val="24"/>
+          <w:szCs w:val="24"/>
+        </w:rPr>
+      </w:pPr>
+      <w:r>
+        <w:rPr>
+          <w:rFonts w:ascii="微軟正黑體" w:eastAsia="微軟正黑體" w:hAnsi="微軟正黑體" w:cs="華康中黑體(P)" w:hint="eastAsia"/>
+          <w:sz w:val="24"/>
+          <w:szCs w:val="24"/>
+        </w:rPr>
+        <w:t>我</w:t>
+      </w:r>
+      <w:r>
+        <w:rPr>
+          <w:rFonts w:ascii="微軟正黑體" w:eastAsia="微軟正黑體" w:hAnsi="微軟正黑體" w:cs="華康中黑體(P)" w:hint="eastAsia"/>
+          <w:sz w:val="24"/>
+          <w:szCs w:val="24"/>
+        </w:rPr>
+        <w:t>使用和助教的投影片一樣的分類，也就是</w:t>
+      </w:r>
+      <w:r>
+        <w:rPr>
+          <w:rFonts w:ascii="微軟正黑體" w:eastAsia="微軟正黑體" w:hAnsi="微軟正黑體" w:cs="華康中黑體(P)" w:hint="eastAsia"/>
+          <w:sz w:val="24"/>
+          <w:szCs w:val="24"/>
+        </w:rPr>
+        <w:t>把</w:t>
+      </w:r>
+      <w:r>
+        <w:rPr>
+          <w:rFonts w:ascii="微軟正黑體" w:eastAsia="微軟正黑體" w:hAnsi="微軟正黑體" w:cs="華康中黑體(P)"/>
+          <w:sz w:val="24"/>
+          <w:szCs w:val="24"/>
+        </w:rPr>
+        <w:t>Drama / Musical</w:t>
+      </w:r>
+      <w:r>
+        <w:rPr>
+          <w:rFonts w:ascii="微軟正黑體" w:eastAsia="微軟正黑體" w:hAnsi="微軟正黑體" w:cs="華康中黑體(P)" w:hint="eastAsia"/>
+          <w:sz w:val="24"/>
+          <w:szCs w:val="24"/>
+        </w:rPr>
+        <w:t>作</w:t>
+      </w:r>
+      <w:r>
+        <w:rPr>
+          <w:rFonts w:ascii="微軟正黑體" w:eastAsia="微軟正黑體" w:hAnsi="微軟正黑體" w:cs="華康中黑體(P)" w:hint="eastAsia"/>
+          <w:sz w:val="24"/>
+          <w:szCs w:val="24"/>
+        </w:rPr>
+        <w:t>為</w:t>
+      </w:r>
+      <w:r>
+        <w:rPr>
+          <w:rFonts w:ascii="微軟正黑體" w:eastAsia="微軟正黑體" w:hAnsi="微軟正黑體" w:cs="華康中黑體(P)" w:hint="eastAsia"/>
+          <w:sz w:val="24"/>
+          <w:szCs w:val="24"/>
+        </w:rPr>
+        <w:t>一類，</w:t>
+      </w:r>
+      <w:r>
+        <w:rPr>
+          <w:rFonts w:ascii="微軟正黑體" w:eastAsia="微軟正黑體" w:hAnsi="微軟正黑體" w:cs="華康中黑體(P)"/>
+          <w:sz w:val="24"/>
+          <w:szCs w:val="24"/>
+        </w:rPr>
+        <w:t>Thriller / Horror / Crime</w:t>
+      </w:r>
+      <w:r>
+        <w:rPr>
+          <w:rFonts w:ascii="微軟正黑體" w:eastAsia="微軟正黑體" w:hAnsi="微軟正黑體" w:cs="華康中黑體(P)" w:hint="eastAsia"/>
+          <w:sz w:val="24"/>
+          <w:szCs w:val="24"/>
+        </w:rPr>
+        <w:t>作</w:t>
+      </w:r>
+      <w:r>
+        <w:rPr>
+          <w:rFonts w:ascii="微軟正黑體" w:eastAsia="微軟正黑體" w:hAnsi="微軟正黑體" w:cs="華康中黑體(P)" w:hint="eastAsia"/>
+          <w:sz w:val="24"/>
+          <w:szCs w:val="24"/>
+        </w:rPr>
+        <w:t>為</w:t>
+      </w:r>
+      <w:r>
+        <w:rPr>
+          <w:rFonts w:ascii="微軟正黑體" w:eastAsia="微軟正黑體" w:hAnsi="微軟正黑體" w:cs="華康中黑體(P)" w:hint="eastAsia"/>
+          <w:sz w:val="24"/>
+          <w:szCs w:val="24"/>
+        </w:rPr>
+        <w:t>一類，</w:t>
+      </w:r>
+      <w:r>
+        <w:rPr>
+          <w:rFonts w:ascii="微軟正黑體" w:eastAsia="微軟正黑體" w:hAnsi="微軟正黑體" w:cs="華康中黑體(P)"/>
+          <w:sz w:val="24"/>
+          <w:szCs w:val="24"/>
+        </w:rPr>
+        <w:t>Adve</w:t>
+      </w:r>
+      <w:r>
+        <w:rPr>
+          <w:rFonts w:ascii="微軟正黑體" w:eastAsia="微軟正黑體" w:hAnsi="微軟正黑體" w:cs="華康中黑體(P)"/>
+          <w:sz w:val="24"/>
+          <w:szCs w:val="24"/>
+        </w:rPr>
+        <w:t>nture / Animation / Children's</w:t>
+      </w:r>
+      <w:r>
+        <w:rPr>
+          <w:rFonts w:ascii="微軟正黑體" w:eastAsia="微軟正黑體" w:hAnsi="微軟正黑體" w:cs="華康中黑體(P)" w:hint="eastAsia"/>
+          <w:sz w:val="24"/>
+          <w:szCs w:val="24"/>
+        </w:rPr>
+        <w:t>作</w:t>
+      </w:r>
+      <w:r>
+        <w:rPr>
+          <w:rFonts w:ascii="微軟正黑體" w:eastAsia="微軟正黑體" w:hAnsi="微軟正黑體" w:cs="華康中黑體(P)" w:hint="eastAsia"/>
+          <w:sz w:val="24"/>
+          <w:szCs w:val="24"/>
+        </w:rPr>
+        <w:t>為</w:t>
+      </w:r>
+      <w:r>
+        <w:rPr>
+          <w:rFonts w:ascii="微軟正黑體" w:eastAsia="微軟正黑體" w:hAnsi="微軟正黑體" w:cs="華康中黑體(P)" w:hint="eastAsia"/>
+          <w:sz w:val="24"/>
+          <w:szCs w:val="24"/>
+        </w:rPr>
+        <w:t>一類</w:t>
+      </w:r>
+      <w:r>
+        <w:rPr>
+          <w:rFonts w:ascii="微軟正黑體" w:eastAsia="微軟正黑體" w:hAnsi="微軟正黑體" w:cs="華康中黑體(P)" w:hint="eastAsia"/>
+          <w:sz w:val="24"/>
+          <w:szCs w:val="24"/>
+        </w:rPr>
+        <w:t>。畫</w:t>
+      </w:r>
+      <w:r>
+        <w:rPr>
+          <w:rFonts w:ascii="微軟正黑體" w:eastAsia="微軟正黑體" w:hAnsi="微軟正黑體" w:cs="華康中黑體(P)" w:hint="eastAsia"/>
+          <w:sz w:val="24"/>
+          <w:szCs w:val="24"/>
+        </w:rPr>
+        <w:t>出來的結果</w:t>
+      </w:r>
+      <w:r>
+        <w:rPr>
+          <w:rFonts w:ascii="微軟正黑體" w:eastAsia="微軟正黑體" w:hAnsi="微軟正黑體" w:cs="華康中黑體(P)" w:hint="eastAsia"/>
+          <w:sz w:val="24"/>
+          <w:szCs w:val="24"/>
+        </w:rPr>
+        <w:t>如下</w:t>
+      </w:r>
+      <w:r>
+        <w:rPr>
+          <w:rFonts w:ascii="微軟正黑體" w:eastAsia="微軟正黑體" w:hAnsi="微軟正黑體" w:cs="華康中黑體(P)" w:hint="eastAsia"/>
+          <w:sz w:val="24"/>
+          <w:szCs w:val="24"/>
+        </w:rPr>
+        <w:t>圖</w:t>
+      </w:r>
+      <w:r>
+        <w:rPr>
+          <w:rFonts w:ascii="微軟正黑體" w:eastAsia="微軟正黑體" w:hAnsi="微軟正黑體" w:cs="華康中黑體(P)" w:hint="eastAsia"/>
+          <w:sz w:val="24"/>
+          <w:szCs w:val="24"/>
+        </w:rPr>
+        <w:t>：</w:t>
+      </w:r>
+    </w:p>
+    <w:p>
+      <w:pPr>
+        <w:widowControl w:val="0"/>
+        <w:spacing w:before="100" w:line="240" w:lineRule="auto"/>
+        <w:contextualSpacing/>
+        <w:jc w:val="center"/>
+        <w:rPr>
+          <w:rFonts w:ascii="微軟正黑體" w:eastAsia="微軟正黑體" w:hAnsi="微軟正黑體" w:cs="華康中黑體(P)"/>
+          <w:sz w:val="24"/>
+          <w:szCs w:val="24"/>
+        </w:rPr>
+      </w:pPr>
+      <w:r>
+        <w:rPr>
+          <w:rFonts w:ascii="微軟正黑體" w:eastAsia="微軟正黑體" w:hAnsi="微軟正黑體" w:cs="華康中黑體(P)"/>
+          <w:sz w:val="24"/>
+          <w:szCs w:val="24"/>
+        </w:rPr>
+        <w:lastRenderedPageBreak/>
+        <w:pict>
+          <v:shape id="_x0000_i1038" type="#_x0000_t75" style="width:392.4pt;height:381pt">
+            <v:imagedata r:id="rId9" o:title="35" croptop="5811f" cropbottom="2950f" cropleft="4270f" cropright="4270f"/>
+          </v:shape>
+        </w:pict>
+      </w:r>
+    </w:p>
+    <w:p>
+      <w:pPr>
+        <w:widowControl w:val="0"/>
+        <w:spacing w:before="100" w:line="240" w:lineRule="auto"/>
+        <w:ind w:firstLineChars="200" w:firstLine="480"/>
+        <w:contextualSpacing/>
+        <w:rPr>
+          <w:rFonts w:ascii="微軟正黑體" w:eastAsia="微軟正黑體" w:hAnsi="微軟正黑體" w:cs="華康中黑體(P)"/>
+          <w:sz w:val="24"/>
+          <w:szCs w:val="24"/>
+        </w:rPr>
+      </w:pPr>
+      <w:r>
+        <w:rPr>
+          <w:rFonts w:ascii="微軟正黑體" w:eastAsia="微軟正黑體" w:hAnsi="微軟正黑體" w:cs="華康中黑體(P)" w:hint="eastAsia"/>
+          <w:sz w:val="24"/>
+          <w:szCs w:val="24"/>
+        </w:rPr>
+        <w:t>從圖</w:t>
+      </w:r>
+      <w:r>
+        <w:rPr>
+          <w:rFonts w:ascii="微軟正黑體" w:eastAsia="微軟正黑體" w:hAnsi="微軟正黑體" w:cs="華康中黑體(P)" w:hint="eastAsia"/>
+          <w:sz w:val="24"/>
+          <w:szCs w:val="24"/>
+        </w:rPr>
+        <w:t>中</w:t>
+      </w:r>
+      <w:r>
+        <w:rPr>
+          <w:rFonts w:ascii="微軟正黑體" w:eastAsia="微軟正黑體" w:hAnsi="微軟正黑體" w:cs="華康中黑體(P)" w:hint="eastAsia"/>
+          <w:sz w:val="24"/>
+          <w:szCs w:val="24"/>
+        </w:rPr>
+        <w:t>可以看出：</w:t>
+      </w:r>
+      <w:r>
+        <w:rPr>
+          <w:rFonts w:ascii="微軟正黑體" w:eastAsia="微軟正黑體" w:hAnsi="微軟正黑體" w:cs="華康中黑體(P)" w:hint="eastAsia"/>
+          <w:sz w:val="24"/>
+          <w:szCs w:val="24"/>
+        </w:rPr>
+        <w:t>有一</w:t>
+      </w:r>
+      <w:r>
+        <w:rPr>
+          <w:rFonts w:ascii="微軟正黑體" w:eastAsia="微軟正黑體" w:hAnsi="微軟正黑體" w:cs="華康中黑體(P)" w:hint="eastAsia"/>
+          <w:sz w:val="24"/>
+          <w:szCs w:val="24"/>
+        </w:rPr>
+        <w:t>部分</w:t>
+      </w:r>
+      <w:r>
+        <w:rPr>
+          <w:rFonts w:ascii="微軟正黑體" w:eastAsia="微軟正黑體" w:hAnsi="微軟正黑體" w:cs="華康中黑體(P)" w:hint="eastAsia"/>
+          <w:sz w:val="24"/>
+          <w:szCs w:val="24"/>
+        </w:rPr>
+        <w:t>的</w:t>
+      </w:r>
+      <w:r>
+        <w:rPr>
+          <w:rFonts w:ascii="微軟正黑體" w:eastAsia="微軟正黑體" w:hAnsi="微軟正黑體" w:cs="華康中黑體(P)" w:hint="eastAsia"/>
+          <w:sz w:val="24"/>
+          <w:szCs w:val="24"/>
+        </w:rPr>
+        <w:t>綠色</w:t>
+      </w:r>
+      <w:r>
+        <w:rPr>
+          <w:rFonts w:ascii="微軟正黑體" w:eastAsia="微軟正黑體" w:hAnsi="微軟正黑體" w:cs="華康中黑體(P)" w:hint="eastAsia"/>
+          <w:sz w:val="24"/>
+          <w:szCs w:val="24"/>
+        </w:rPr>
+        <w:t>、紅色、藍色的點會</w:t>
+      </w:r>
+      <w:r>
+        <w:rPr>
+          <w:rFonts w:ascii="微軟正黑體" w:eastAsia="微軟正黑體" w:hAnsi="微軟正黑體" w:cs="華康中黑體(P)" w:hint="eastAsia"/>
+          <w:sz w:val="24"/>
+          <w:szCs w:val="24"/>
+        </w:rPr>
+        <w:t>自己</w:t>
+      </w:r>
+      <w:r>
+        <w:rPr>
+          <w:rFonts w:ascii="微軟正黑體" w:eastAsia="微軟正黑體" w:hAnsi="微軟正黑體" w:cs="華康中黑體(P)" w:hint="eastAsia"/>
+          <w:sz w:val="24"/>
+          <w:szCs w:val="24"/>
+        </w:rPr>
+        <w:t>聚集在一起</w:t>
+      </w:r>
+      <w:r>
+        <w:rPr>
+          <w:rFonts w:ascii="微軟正黑體" w:eastAsia="微軟正黑體" w:hAnsi="微軟正黑體" w:cs="華康中黑體(P)" w:hint="eastAsia"/>
+          <w:sz w:val="24"/>
+          <w:szCs w:val="24"/>
+        </w:rPr>
+        <w:t>，而不</w:t>
+      </w:r>
+      <w:r>
+        <w:rPr>
+          <w:rFonts w:ascii="微軟正黑體" w:eastAsia="微軟正黑體" w:hAnsi="微軟正黑體" w:cs="華康中黑體(P)" w:hint="eastAsia"/>
+          <w:sz w:val="24"/>
+          <w:szCs w:val="24"/>
+        </w:rPr>
+        <w:t>會</w:t>
+      </w:r>
+      <w:r>
+        <w:rPr>
+          <w:rFonts w:ascii="微軟正黑體" w:eastAsia="微軟正黑體" w:hAnsi="微軟正黑體" w:cs="華康中黑體(P)" w:hint="eastAsia"/>
+          <w:sz w:val="24"/>
+          <w:szCs w:val="24"/>
+        </w:rPr>
+        <w:t>跟其他顏色混在一起。</w:t>
+      </w:r>
+      <w:r>
+        <w:rPr>
+          <w:rFonts w:ascii="微軟正黑體" w:eastAsia="微軟正黑體" w:hAnsi="微軟正黑體" w:cs="華康中黑體(P)" w:hint="eastAsia"/>
+          <w:sz w:val="24"/>
+          <w:szCs w:val="24"/>
+        </w:rPr>
+        <w:t>這代表我的model</w:t>
+      </w:r>
+      <w:r>
+        <w:rPr>
+          <w:rFonts w:ascii="微軟正黑體" w:eastAsia="微軟正黑體" w:hAnsi="微軟正黑體" w:cs="華康中黑體(P)" w:hint="eastAsia"/>
+          <w:sz w:val="24"/>
+          <w:szCs w:val="24"/>
+        </w:rPr>
+        <w:t>有</w:t>
+      </w:r>
+      <w:r>
+        <w:rPr>
+          <w:rFonts w:ascii="微軟正黑體" w:eastAsia="微軟正黑體" w:hAnsi="微軟正黑體" w:cs="華康中黑體(P)" w:hint="eastAsia"/>
+          <w:sz w:val="24"/>
+          <w:szCs w:val="24"/>
+        </w:rPr>
+        <w:t>一定能力可以區分不同類別</w:t>
+      </w:r>
+      <w:r>
+        <w:rPr>
+          <w:rFonts w:ascii="微軟正黑體" w:eastAsia="微軟正黑體" w:hAnsi="微軟正黑體" w:cs="華康中黑體(P)" w:hint="eastAsia"/>
+          <w:sz w:val="24"/>
+          <w:szCs w:val="24"/>
+        </w:rPr>
+        <w:t>。</w:t>
+      </w:r>
+    </w:p>
+    <w:p>
+      <w:pPr>
+        <w:widowControl w:val="0"/>
+        <w:spacing w:before="100" w:line="240" w:lineRule="auto"/>
+        <w:ind w:firstLineChars="200" w:firstLine="480"/>
+        <w:contextualSpacing/>
+        <w:rPr>
+          <w:rFonts w:ascii="微軟正黑體" w:eastAsia="微軟正黑體" w:hAnsi="微軟正黑體" w:cs="華康中黑體(P)" w:hint="eastAsia"/>
+          <w:sz w:val="24"/>
+          <w:szCs w:val="24"/>
+        </w:rPr>
+      </w:pPr>
+      <w:r>
+        <w:rPr>
+          <w:rFonts w:ascii="微軟正黑體" w:eastAsia="微軟正黑體" w:hAnsi="微軟正黑體" w:cs="華康中黑體(P)" w:hint="eastAsia"/>
+          <w:sz w:val="24"/>
+          <w:szCs w:val="24"/>
+        </w:rPr>
+        <w:t>但是</w:t>
+      </w:r>
+      <w:r>
+        <w:rPr>
+          <w:rFonts w:ascii="微軟正黑體" w:eastAsia="微軟正黑體" w:hAnsi="微軟正黑體" w:cs="華康中黑體(P)" w:hint="eastAsia"/>
+          <w:sz w:val="24"/>
+          <w:szCs w:val="24"/>
+        </w:rPr>
+        <w:t>三種顏色混在一起的情況也</w:t>
+      </w:r>
+      <w:r>
+        <w:rPr>
+          <w:rFonts w:ascii="微軟正黑體" w:eastAsia="微軟正黑體" w:hAnsi="微軟正黑體" w:cs="華康中黑體(P)" w:hint="eastAsia"/>
+          <w:sz w:val="24"/>
+          <w:szCs w:val="24"/>
+        </w:rPr>
+        <w:t>不少</w:t>
+      </w:r>
+      <w:r>
+        <w:rPr>
+          <w:rFonts w:ascii="微軟正黑體" w:eastAsia="微軟正黑體" w:hAnsi="微軟正黑體" w:cs="華康中黑體(P)" w:hint="eastAsia"/>
+          <w:sz w:val="24"/>
+          <w:szCs w:val="24"/>
+        </w:rPr>
+        <w:t>，這代表</w:t>
+      </w:r>
+      <w:r>
+        <w:rPr>
+          <w:rFonts w:ascii="微軟正黑體" w:eastAsia="微軟正黑體" w:hAnsi="微軟正黑體" w:cs="華康中黑體(P)" w:hint="eastAsia"/>
+          <w:sz w:val="24"/>
+          <w:szCs w:val="24"/>
+        </w:rPr>
+        <w:t>我的model</w:t>
+      </w:r>
+      <w:r>
+        <w:rPr>
+          <w:rFonts w:ascii="微軟正黑體" w:eastAsia="微軟正黑體" w:hAnsi="微軟正黑體" w:cs="華康中黑體(P)" w:hint="eastAsia"/>
+          <w:sz w:val="24"/>
+          <w:szCs w:val="24"/>
+        </w:rPr>
+        <w:t>還沒有辦法</w:t>
+      </w:r>
+      <w:r>
+        <w:rPr>
+          <w:rFonts w:ascii="微軟正黑體" w:eastAsia="微軟正黑體" w:hAnsi="微軟正黑體" w:cs="華康中黑體(P)" w:hint="eastAsia"/>
+          <w:sz w:val="24"/>
+          <w:szCs w:val="24"/>
+        </w:rPr>
+        <w:t>很</w:t>
+      </w:r>
+      <w:r>
+        <w:rPr>
+          <w:rFonts w:ascii="微軟正黑體" w:eastAsia="微軟正黑體" w:hAnsi="微軟正黑體" w:cs="華康中黑體(P)"/>
+          <w:sz w:val="24"/>
+          <w:szCs w:val="24"/>
+        </w:rPr>
+        <w:t>好的</w:t>
+      </w:r>
+      <w:r>
+        <w:rPr>
+          <w:rFonts w:ascii="微軟正黑體" w:eastAsia="微軟正黑體" w:hAnsi="微軟正黑體" w:cs="華康中黑體(P)" w:hint="eastAsia"/>
+          <w:sz w:val="24"/>
+          <w:szCs w:val="24"/>
+        </w:rPr>
+        <w:t>處理</w:t>
+      </w:r>
+      <w:r>
+        <w:rPr>
+          <w:rFonts w:ascii="微軟正黑體" w:eastAsia="微軟正黑體" w:hAnsi="微軟正黑體" w:cs="華康中黑體(P)" w:hint="eastAsia"/>
+          <w:sz w:val="24"/>
+          <w:szCs w:val="24"/>
+        </w:rPr>
+        <w:t>這</w:t>
+      </w:r>
+      <w:r>
+        <w:rPr>
+          <w:rFonts w:ascii="微軟正黑體" w:eastAsia="微軟正黑體" w:hAnsi="微軟正黑體" w:cs="華康中黑體(P)"/>
+          <w:sz w:val="24"/>
+          <w:szCs w:val="24"/>
+        </w:rPr>
+        <w:t>些情況下的資料</w:t>
+      </w:r>
+      <w:r>
+        <w:rPr>
+          <w:rFonts w:ascii="微軟正黑體" w:eastAsia="微軟正黑體" w:hAnsi="微軟正黑體" w:cs="華康中黑體(P)" w:hint="eastAsia"/>
+          <w:sz w:val="24"/>
+          <w:szCs w:val="24"/>
+        </w:rPr>
+        <w:t>。</w:t>
+      </w:r>
+    </w:p>
+    <w:p>
+      <w:pPr>
+        <w:widowControl w:val="0"/>
+        <w:spacing w:before="100" w:line="240" w:lineRule="auto"/>
+        <w:contextualSpacing/>
+        <w:rPr>
           <w:rFonts w:ascii="微軟正黑體" w:eastAsia="微軟正黑體" w:hAnsi="微軟正黑體" w:cs="華康中黑體(P)" w:hint="eastAsia"/>
           <w:sz w:val="24"/>
           <w:szCs w:val="24"/>
@@ -2652,7 +3270,6 @@
           <w:sz w:val="24"/>
           <w:szCs w:val="24"/>
         </w:rPr>
-        <w:lastRenderedPageBreak/>
         <w:t>(BONUS)(1%)試著使用除了rating以外的feature, 並說明你的作法和結果，結果好壞不會影響評分。</w:t>
       </w:r>
     </w:p>
@@ -2668,8 +3285,480 @@
           <w:szCs w:val="24"/>
         </w:rPr>
       </w:pPr>
+      <w:r>
+        <w:rPr>
+          <w:rFonts w:ascii="微軟正黑體" w:eastAsia="微軟正黑體" w:hAnsi="微軟正黑體" w:cs="華康中黑體(P)" w:hint="eastAsia"/>
+          <w:sz w:val="24"/>
+          <w:szCs w:val="24"/>
+        </w:rPr>
+        <w:t>我只取user的</w:t>
+      </w:r>
+      <w:r>
+        <w:rPr>
+          <w:rFonts w:ascii="微軟正黑體" w:eastAsia="微軟正黑體" w:hAnsi="微軟正黑體" w:cs="華康中黑體(P)" w:hint="eastAsia"/>
+          <w:sz w:val="24"/>
+          <w:szCs w:val="24"/>
+        </w:rPr>
+        <w:t>age</w:t>
+      </w:r>
+      <w:r>
+        <w:rPr>
+          <w:rFonts w:ascii="微軟正黑體" w:eastAsia="微軟正黑體" w:hAnsi="微軟正黑體" w:cs="華康中黑體(P)" w:hint="eastAsia"/>
+          <w:sz w:val="24"/>
+          <w:szCs w:val="24"/>
+        </w:rPr>
+        <w:t>，並Concatenate到user</w:t>
+      </w:r>
+      <w:r>
+        <w:rPr>
+          <w:rFonts w:ascii="微軟正黑體" w:eastAsia="微軟正黑體" w:hAnsi="微軟正黑體" w:cs="華康中黑體(P)" w:hint="eastAsia"/>
+          <w:sz w:val="24"/>
+          <w:szCs w:val="24"/>
+        </w:rPr>
+        <w:t>和movie</w:t>
+      </w:r>
+      <w:r>
+        <w:rPr>
+          <w:rFonts w:ascii="微軟正黑體" w:eastAsia="微軟正黑體" w:hAnsi="微軟正黑體" w:cs="華康中黑體(P)" w:hint="eastAsia"/>
+          <w:sz w:val="24"/>
+          <w:szCs w:val="24"/>
+        </w:rPr>
+        <w:t>的embedding上，</w:t>
+      </w:r>
+      <w:r>
+        <w:rPr>
+          <w:rFonts w:ascii="微軟正黑體" w:eastAsia="微軟正黑體" w:hAnsi="微軟正黑體" w:cs="華康中黑體(P)" w:hint="eastAsia"/>
+          <w:sz w:val="24"/>
+          <w:szCs w:val="24"/>
+        </w:rPr>
+        <w:t>再</w:t>
+      </w:r>
+      <w:r>
+        <w:rPr>
+          <w:rFonts w:ascii="微軟正黑體" w:eastAsia="微軟正黑體" w:hAnsi="微軟正黑體" w:cs="華康中黑體(P)" w:hint="eastAsia"/>
+          <w:sz w:val="24"/>
+          <w:szCs w:val="24"/>
+        </w:rPr>
+        <w:t>使用</w:t>
+      </w:r>
+      <w:r>
+        <w:rPr>
+          <w:rFonts w:ascii="微軟正黑體" w:eastAsia="微軟正黑體" w:hAnsi="微軟正黑體" w:cs="華康中黑體(P)" w:hint="eastAsia"/>
+          <w:sz w:val="24"/>
+          <w:szCs w:val="24"/>
+        </w:rPr>
+        <w:t>DNN</w:t>
+      </w:r>
+      <w:r>
+        <w:rPr>
+          <w:rFonts w:ascii="微軟正黑體" w:eastAsia="微軟正黑體" w:hAnsi="微軟正黑體" w:cs="華康中黑體(P)" w:hint="eastAsia"/>
+          <w:sz w:val="24"/>
+          <w:szCs w:val="24"/>
+        </w:rPr>
+        <w:t>來訓練出model</w:t>
+      </w:r>
+      <w:r>
+        <w:rPr>
+          <w:rFonts w:ascii="微軟正黑體" w:eastAsia="微軟正黑體" w:hAnsi="微軟正黑體" w:cs="華康中黑體(P)" w:hint="eastAsia"/>
+          <w:sz w:val="24"/>
+          <w:szCs w:val="24"/>
+        </w:rPr>
+        <w:t>。</w:t>
+      </w:r>
+      <w:r>
+        <w:rPr>
+          <w:rFonts w:ascii="微軟正黑體" w:eastAsia="微軟正黑體" w:hAnsi="微軟正黑體" w:cs="華康中黑體(P)" w:hint="eastAsia"/>
+          <w:sz w:val="24"/>
+          <w:szCs w:val="24"/>
+        </w:rPr>
+        <w:t>model的架構如下圖所示：</w:t>
+      </w:r>
+    </w:p>
+    <w:p>
+      <w:pPr>
+        <w:widowControl w:val="0"/>
+        <w:spacing w:before="100" w:line="240" w:lineRule="auto"/>
+        <w:contextualSpacing/>
+        <w:jc w:val="center"/>
+        <w:rPr>
+          <w:rFonts w:ascii="微軟正黑體" w:eastAsia="微軟正黑體" w:hAnsi="微軟正黑體" w:cs="華康中黑體(P)" w:hint="eastAsia"/>
+          <w:sz w:val="24"/>
+          <w:szCs w:val="24"/>
+        </w:rPr>
+      </w:pPr>
+      <w:r>
+        <w:rPr>
+          <w:rFonts w:ascii="微軟正黑體" w:eastAsia="微軟正黑體" w:hAnsi="微軟正黑體" w:cs="華康中黑體(P)"/>
+          <w:sz w:val="24"/>
+          <w:szCs w:val="24"/>
+        </w:rPr>
+        <w:lastRenderedPageBreak/>
+        <w:pict>
+          <v:shape id="_x0000_i1040" type="#_x0000_t75" style="width:307.8pt;height:283.8pt">
+            <v:imagedata r:id="rId10" o:title="2017 ML hw6 dnn bonus model"/>
+          </v:shape>
+        </w:pict>
+      </w:r>
+    </w:p>
+    <w:p>
+      <w:pPr>
+        <w:widowControl w:val="0"/>
+        <w:spacing w:before="100" w:line="240" w:lineRule="auto"/>
+        <w:ind w:firstLineChars="200" w:firstLine="480"/>
+        <w:contextualSpacing/>
+        <w:rPr>
+          <w:rFonts w:ascii="微軟正黑體" w:eastAsia="微軟正黑體" w:hAnsi="微軟正黑體" w:cs="華康中黑體(P)"/>
+          <w:sz w:val="24"/>
+          <w:szCs w:val="24"/>
+        </w:rPr>
+      </w:pPr>
+      <w:r>
+        <w:rPr>
+          <w:rFonts w:ascii="微軟正黑體" w:eastAsia="微軟正黑體" w:hAnsi="微軟正黑體" w:cs="華康中黑體(P)" w:hint="eastAsia"/>
+          <w:sz w:val="24"/>
+          <w:szCs w:val="24"/>
+        </w:rPr>
+        <w:t>訓練出來的結果</w:t>
+      </w:r>
+      <w:r>
+        <w:rPr>
+          <w:rFonts w:ascii="微軟正黑體" w:eastAsia="微軟正黑體" w:hAnsi="微軟正黑體" w:cs="華康中黑體(P)" w:hint="eastAsia"/>
+          <w:sz w:val="24"/>
+          <w:szCs w:val="24"/>
+        </w:rPr>
+        <w:t>如下表：</w:t>
+      </w:r>
+    </w:p>
+    <w:tbl>
+      <w:tblPr>
+        <w:tblStyle w:val="10"/>
+        <w:tblW w:w="0" w:type="auto"/>
+        <w:jc w:val="center"/>
+        <w:tblLook w:val="06A0" w:firstRow="1" w:lastRow="0" w:firstColumn="1" w:lastColumn="0" w:noHBand="1" w:noVBand="1"/>
+      </w:tblPr>
+      <w:tblGrid>
+        <w:gridCol w:w="2397"/>
+        <w:gridCol w:w="2119"/>
+        <w:gridCol w:w="2119"/>
+      </w:tblGrid>
+      <w:tr>
+        <w:trPr>
+          <w:cnfStyle w:val="100000000000" w:firstRow="1" w:lastRow="0" w:firstColumn="0" w:lastColumn="0" w:oddVBand="0" w:evenVBand="0" w:oddHBand="0" w:evenHBand="0" w:firstRowFirstColumn="0" w:firstRowLastColumn="0" w:lastRowFirstColumn="0" w:lastRowLastColumn="0"/>
+          <w:trHeight w:val="310"/>
+          <w:jc w:val="center"/>
+        </w:trPr>
+        <w:tc>
+          <w:tcPr>
+            <w:cnfStyle w:val="001000000000" w:firstRow="0" w:lastRow="0" w:firstColumn="1" w:lastColumn="0" w:oddVBand="0" w:evenVBand="0" w:oddHBand="0" w:evenHBand="0" w:firstRowFirstColumn="0" w:firstRowLastColumn="0" w:lastRowFirstColumn="0" w:lastRowLastColumn="0"/>
+            <w:tcW w:w="2397" w:type="dxa"/>
+            <w:noWrap/>
+            <w:hideMark/>
+          </w:tcPr>
+          <w:p>
+            <w:pPr>
+              <w:widowControl w:val="0"/>
+              <w:spacing w:before="100"/>
+              <w:contextualSpacing/>
+              <w:jc w:val="center"/>
+              <w:rPr>
+                <w:rFonts w:ascii="微軟正黑體" w:eastAsia="微軟正黑體" w:hAnsi="微軟正黑體" w:cs="華康中黑體(P)"/>
+                <w:sz w:val="24"/>
+                <w:szCs w:val="24"/>
+              </w:rPr>
+            </w:pPr>
+          </w:p>
+        </w:tc>
+        <w:tc>
+          <w:tcPr>
+            <w:tcW w:w="2119" w:type="dxa"/>
+            <w:noWrap/>
+            <w:hideMark/>
+          </w:tcPr>
+          <w:p>
+            <w:pPr>
+              <w:widowControl w:val="0"/>
+              <w:spacing w:before="100"/>
+              <w:contextualSpacing/>
+              <w:cnfStyle w:val="100000000000" w:firstRow="1" w:lastRow="0" w:firstColumn="0" w:lastColumn="0" w:oddVBand="0" w:evenVBand="0" w:oddHBand="0" w:evenHBand="0" w:firstRowFirstColumn="0" w:firstRowLastColumn="0" w:lastRowFirstColumn="0" w:lastRowLastColumn="0"/>
+              <w:rPr>
+                <w:rFonts w:ascii="微軟正黑體" w:eastAsia="微軟正黑體" w:hAnsi="微軟正黑體" w:cs="華康中黑體(P)"/>
+                <w:sz w:val="24"/>
+                <w:szCs w:val="24"/>
+              </w:rPr>
+            </w:pPr>
+            <w:r>
+              <w:rPr>
+                <w:rFonts w:ascii="微軟正黑體" w:eastAsia="微軟正黑體" w:hAnsi="微軟正黑體" w:cs="華康中黑體(P)"/>
+                <w:sz w:val="24"/>
+                <w:szCs w:val="24"/>
+              </w:rPr>
+              <w:t>only training set</w:t>
+            </w:r>
+          </w:p>
+        </w:tc>
+        <w:tc>
+          <w:tcPr>
+            <w:tcW w:w="2119" w:type="dxa"/>
+            <w:noWrap/>
+            <w:hideMark/>
+          </w:tcPr>
+          <w:p>
+            <w:pPr>
+              <w:widowControl w:val="0"/>
+              <w:spacing w:before="100"/>
+              <w:contextualSpacing/>
+              <w:cnfStyle w:val="100000000000" w:firstRow="1" w:lastRow="0" w:firstColumn="0" w:lastColumn="0" w:oddVBand="0" w:evenVBand="0" w:oddHBand="0" w:evenHBand="0" w:firstRowFirstColumn="0" w:firstRowLastColumn="0" w:lastRowFirstColumn="0" w:lastRowLastColumn="0"/>
+              <w:rPr>
+                <w:rFonts w:ascii="微軟正黑體" w:eastAsia="微軟正黑體" w:hAnsi="微軟正黑體" w:cs="華康中黑體(P)"/>
+                <w:sz w:val="24"/>
+                <w:szCs w:val="24"/>
+              </w:rPr>
+            </w:pPr>
+            <w:r>
+              <w:rPr>
+                <w:rFonts w:ascii="微軟正黑體" w:eastAsia="微軟正黑體" w:hAnsi="微軟正黑體" w:cs="華康中黑體(P)"/>
+                <w:sz w:val="24"/>
+                <w:szCs w:val="24"/>
+              </w:rPr>
+              <w:t>training set + user age</w:t>
+            </w:r>
+          </w:p>
+        </w:tc>
+      </w:tr>
+      <w:tr>
+        <w:trPr>
+          <w:trHeight w:val="310"/>
+          <w:jc w:val="center"/>
+        </w:trPr>
+        <w:tc>
+          <w:tcPr>
+            <w:cnfStyle w:val="001000000000" w:firstRow="0" w:lastRow="0" w:firstColumn="1" w:lastColumn="0" w:oddVBand="0" w:evenVBand="0" w:oddHBand="0" w:evenHBand="0" w:firstRowFirstColumn="0" w:firstRowLastColumn="0" w:lastRowFirstColumn="0" w:lastRowLastColumn="0"/>
+            <w:tcW w:w="2397" w:type="dxa"/>
+            <w:noWrap/>
+            <w:hideMark/>
+          </w:tcPr>
+          <w:p>
+            <w:pPr>
+              <w:widowControl w:val="0"/>
+              <w:spacing w:before="100"/>
+              <w:contextualSpacing/>
+              <w:jc w:val="center"/>
+              <w:rPr>
+                <w:rFonts w:ascii="微軟正黑體" w:eastAsia="微軟正黑體" w:hAnsi="微軟正黑體" w:cs="華康中黑體(P)"/>
+                <w:sz w:val="24"/>
+                <w:szCs w:val="24"/>
+              </w:rPr>
+            </w:pPr>
+            <w:r>
+              <w:rPr>
+                <w:rFonts w:ascii="微軟正黑體" w:eastAsia="微軟正黑體" w:hAnsi="微軟正黑體" w:cs="華康中黑體(P)" w:hint="eastAsia"/>
+                <w:sz w:val="24"/>
+                <w:szCs w:val="24"/>
+              </w:rPr>
+              <w:t xml:space="preserve">validation </w:t>
+            </w:r>
+            <w:r>
+              <w:rPr>
+                <w:rFonts w:ascii="微軟正黑體" w:eastAsia="微軟正黑體" w:hAnsi="微軟正黑體" w:cs="華康中黑體(P)"/>
+                <w:sz w:val="24"/>
+                <w:szCs w:val="24"/>
+              </w:rPr>
+              <w:t>RMSE</w:t>
+            </w:r>
+          </w:p>
+        </w:tc>
+        <w:tc>
+          <w:tcPr>
+            <w:tcW w:w="2119" w:type="dxa"/>
+            <w:noWrap/>
+            <w:hideMark/>
+          </w:tcPr>
+          <w:p>
+            <w:pPr>
+              <w:widowControl w:val="0"/>
+              <w:spacing w:before="100"/>
+              <w:contextualSpacing/>
+              <w:cnfStyle w:val="000000000000" w:firstRow="0" w:lastRow="0" w:firstColumn="0" w:lastColumn="0" w:oddVBand="0" w:evenVBand="0" w:oddHBand="0" w:evenHBand="0" w:firstRowFirstColumn="0" w:firstRowLastColumn="0" w:lastRowFirstColumn="0" w:lastRowLastColumn="0"/>
+              <w:rPr>
+                <w:rFonts w:ascii="微軟正黑體" w:eastAsia="微軟正黑體" w:hAnsi="微軟正黑體" w:cs="華康中黑體(P)"/>
+                <w:color w:val="auto"/>
+                <w:sz w:val="24"/>
+                <w:szCs w:val="24"/>
+              </w:rPr>
+            </w:pPr>
+            <w:r>
+              <w:rPr>
+                <w:rFonts w:ascii="微軟正黑體" w:eastAsia="微軟正黑體" w:hAnsi="微軟正黑體" w:cs="華康中黑體(P)" w:hint="eastAsia"/>
+                <w:color w:val="auto"/>
+                <w:sz w:val="24"/>
+                <w:szCs w:val="24"/>
+              </w:rPr>
+              <w:t>0.84847</w:t>
+            </w:r>
+          </w:p>
+        </w:tc>
+        <w:tc>
+          <w:tcPr>
+            <w:tcW w:w="2119" w:type="dxa"/>
+            <w:noWrap/>
+            <w:hideMark/>
+          </w:tcPr>
+          <w:p>
+            <w:pPr>
+              <w:widowControl w:val="0"/>
+              <w:spacing w:before="100"/>
+              <w:contextualSpacing/>
+              <w:cnfStyle w:val="000000000000" w:firstRow="0" w:lastRow="0" w:firstColumn="0" w:lastColumn="0" w:oddVBand="0" w:evenVBand="0" w:oddHBand="0" w:evenHBand="0" w:firstRowFirstColumn="0" w:firstRowLastColumn="0" w:lastRowFirstColumn="0" w:lastRowLastColumn="0"/>
+              <w:rPr>
+                <w:rFonts w:ascii="微軟正黑體" w:eastAsia="微軟正黑體" w:hAnsi="微軟正黑體" w:cs="華康中黑體(P)"/>
+                <w:sz w:val="24"/>
+                <w:szCs w:val="24"/>
+              </w:rPr>
+            </w:pPr>
+            <w:r>
+              <w:rPr>
+                <w:rFonts w:ascii="微軟正黑體" w:eastAsia="微軟正黑體" w:hAnsi="微軟正黑體" w:cs="華康中黑體(P)" w:hint="eastAsia"/>
+                <w:b/>
+                <w:color w:val="FF0000"/>
+                <w:sz w:val="24"/>
+                <w:szCs w:val="24"/>
+              </w:rPr>
+              <w:t>0.8</w:t>
+            </w:r>
+            <w:r>
+              <w:rPr>
+                <w:rFonts w:ascii="微軟正黑體" w:eastAsia="微軟正黑體" w:hAnsi="微軟正黑體" w:cs="華康中黑體(P)"/>
+                <w:b/>
+                <w:color w:val="FF0000"/>
+                <w:sz w:val="24"/>
+                <w:szCs w:val="24"/>
+              </w:rPr>
+              <w:t>4</w:t>
+            </w:r>
+            <w:r>
+              <w:rPr>
+                <w:rFonts w:ascii="微軟正黑體" w:eastAsia="微軟正黑體" w:hAnsi="微軟正黑體" w:cs="華康中黑體(P)"/>
+                <w:b/>
+                <w:color w:val="FF0000"/>
+                <w:sz w:val="24"/>
+                <w:szCs w:val="24"/>
+              </w:rPr>
+              <w:t>5</w:t>
+            </w:r>
+            <w:r>
+              <w:rPr>
+                <w:rFonts w:ascii="微軟正黑體" w:eastAsia="微軟正黑體" w:hAnsi="微軟正黑體" w:cs="華康中黑體(P)"/>
+                <w:b/>
+                <w:color w:val="FF0000"/>
+                <w:sz w:val="24"/>
+                <w:szCs w:val="24"/>
+              </w:rPr>
+              <w:t>47</w:t>
+            </w:r>
+            <w:r>
+              <w:rPr>
+                <w:rFonts w:ascii="微軟正黑體" w:eastAsia="微軟正黑體" w:hAnsi="微軟正黑體" w:cs="華康中黑體(P)"/>
+                <w:b/>
+                <w:color w:val="auto"/>
+                <w:sz w:val="24"/>
+                <w:szCs w:val="24"/>
+              </w:rPr>
+              <w:t>(</w:t>
+            </w:r>
+            <w:r>
+              <w:rPr>
+                <w:rFonts w:ascii="微軟正黑體" w:eastAsia="微軟正黑體" w:hAnsi="微軟正黑體" w:cs="華康中黑體(P)" w:hint="eastAsia"/>
+                <w:b/>
+                <w:color w:val="auto"/>
+                <w:sz w:val="24"/>
+                <w:szCs w:val="24"/>
+              </w:rPr>
+              <w:t>勝</w:t>
+            </w:r>
+            <w:r>
+              <w:rPr>
+                <w:rFonts w:ascii="微軟正黑體" w:eastAsia="微軟正黑體" w:hAnsi="微軟正黑體" w:cs="華康中黑體(P)"/>
+                <w:b/>
+                <w:color w:val="auto"/>
+                <w:sz w:val="24"/>
+                <w:szCs w:val="24"/>
+              </w:rPr>
+              <w:t>)</w:t>
+            </w:r>
+          </w:p>
+        </w:tc>
+      </w:tr>
+    </w:tbl>
+    <w:p>
+      <w:pPr>
+        <w:widowControl w:val="0"/>
+        <w:spacing w:before="100" w:line="240" w:lineRule="auto"/>
+        <w:ind w:firstLineChars="200" w:firstLine="480"/>
+        <w:contextualSpacing/>
+        <w:rPr>
+          <w:rFonts w:ascii="微軟正黑體" w:eastAsia="微軟正黑體" w:hAnsi="微軟正黑體" w:cs="華康中黑體(P)" w:hint="eastAsia"/>
+          <w:sz w:val="24"/>
+          <w:szCs w:val="24"/>
+        </w:rPr>
+      </w:pPr>
+      <w:r>
+        <w:rPr>
+          <w:rFonts w:ascii="微軟正黑體" w:eastAsia="微軟正黑體" w:hAnsi="微軟正黑體" w:cs="華康中黑體(P)" w:hint="eastAsia"/>
+          <w:sz w:val="24"/>
+          <w:szCs w:val="24"/>
+        </w:rPr>
+        <w:t>從表格中可以發現，</w:t>
+      </w:r>
+      <w:r>
+        <w:rPr>
+          <w:rFonts w:ascii="微軟正黑體" w:eastAsia="微軟正黑體" w:hAnsi="微軟正黑體" w:cs="華康中黑體(P)" w:hint="eastAsia"/>
+          <w:sz w:val="24"/>
+          <w:szCs w:val="24"/>
+        </w:rPr>
+        <w:t>加入</w:t>
+      </w:r>
+      <w:r>
+        <w:rPr>
+          <w:rFonts w:ascii="微軟正黑體" w:eastAsia="微軟正黑體" w:hAnsi="微軟正黑體" w:cs="華康中黑體(P)" w:hint="eastAsia"/>
+          <w:sz w:val="24"/>
+          <w:szCs w:val="24"/>
+        </w:rPr>
+        <w:t>了user的age</w:t>
+      </w:r>
+      <w:r>
+        <w:rPr>
+          <w:rFonts w:ascii="微軟正黑體" w:eastAsia="微軟正黑體" w:hAnsi="微軟正黑體" w:cs="華康中黑體(P)" w:hint="eastAsia"/>
+          <w:sz w:val="24"/>
+          <w:szCs w:val="24"/>
+        </w:rPr>
+        <w:t>比</w:t>
+      </w:r>
+      <w:r>
+        <w:rPr>
+          <w:rFonts w:ascii="微軟正黑體" w:eastAsia="微軟正黑體" w:hAnsi="微軟正黑體" w:cs="華康中黑體(P)" w:hint="eastAsia"/>
+          <w:sz w:val="24"/>
+          <w:szCs w:val="24"/>
+        </w:rPr>
+        <w:t>只使用training set的資料</w:t>
+      </w:r>
       <w:bookmarkStart w:id="0" w:name="_GoBack"/>
       <w:bookmarkEnd w:id="0"/>
+      <w:r>
+        <w:rPr>
+          <w:rFonts w:ascii="微軟正黑體" w:eastAsia="微軟正黑體" w:hAnsi="微軟正黑體" w:cs="華康中黑體(P)" w:hint="eastAsia"/>
+          <w:sz w:val="24"/>
+          <w:szCs w:val="24"/>
+        </w:rPr>
+        <w:t>的結果要好一點</w:t>
+      </w:r>
+      <w:r>
+        <w:rPr>
+          <w:rFonts w:ascii="微軟正黑體" w:eastAsia="微軟正黑體" w:hAnsi="微軟正黑體" w:cs="華康中黑體(P)" w:hint="eastAsia"/>
+          <w:sz w:val="24"/>
+          <w:szCs w:val="24"/>
+        </w:rPr>
+        <w:t>。</w:t>
+      </w:r>
     </w:p>
     <w:sectPr>
       <w:pgSz w:w="11909" w:h="16834"/>

</xml_diff>